<commit_message>
career fair resume & made print vs. online versions
</commit_message>
<xml_diff>
--- a/JoshuaBoothResume.docx
+++ b/JoshuaBoothResume.docx
@@ -17,149 +17,66 @@
           <w:b/>
           <w:sz w:val="36"/>
         </w:rPr>
-        <w:t xml:space="preserve">Joshua Booth </w:t>
-      </w:r>
-    </w:p>
-    <w:tbl>
-      <w:tblPr>
-        <w:tblStyle w:val="TableGrid"/>
-        <w:tblW w:w="0" w:type="auto"/>
-        <w:tblInd w:w="11" w:type="dxa"/>
-        <w:tblLook w:val="04A0" w:firstRow="1" w:lastRow="0" w:firstColumn="1" w:lastColumn="0" w:noHBand="0" w:noVBand="1"/>
-      </w:tblPr>
-      <w:tblGrid>
-        <w:gridCol w:w="5390"/>
-        <w:gridCol w:w="5389"/>
-      </w:tblGrid>
-      <w:tr>
-        <w:tc>
-          <w:tcPr>
-            <w:tcW w:w="5390" w:type="dxa"/>
-            <w:tcBorders>
-              <w:top w:val="nil"/>
-              <w:left w:val="nil"/>
-              <w:bottom w:val="nil"/>
-              <w:right w:val="single" w:sz="4" w:space="0" w:color="auto"/>
-            </w:tcBorders>
-          </w:tcPr>
-          <w:p>
-            <w:pPr>
-              <w:spacing w:after="0" w:line="259" w:lineRule="auto"/>
-              <w:ind w:left="0" w:firstLine="0"/>
-              <w:jc w:val="right"/>
-            </w:pPr>
-            <w:r>
-              <w:t>Shippensburg, PA 17257</w:t>
-            </w:r>
-          </w:p>
-        </w:tc>
-        <w:tc>
-          <w:tcPr>
-            <w:tcW w:w="5389" w:type="dxa"/>
-            <w:tcBorders>
-              <w:top w:val="nil"/>
-              <w:left w:val="single" w:sz="4" w:space="0" w:color="auto"/>
-              <w:bottom w:val="nil"/>
-              <w:right w:val="nil"/>
-            </w:tcBorders>
-          </w:tcPr>
-          <w:p>
-            <w:pPr>
-              <w:spacing w:after="0" w:line="259" w:lineRule="auto"/>
-              <w:ind w:left="0" w:firstLine="0"/>
-              <w:rPr>
-                <w:b/>
-                <w:sz w:val="36"/>
-              </w:rPr>
-            </w:pPr>
-            <w:r>
-              <w:t>McConnellsburg, PA 17233</w:t>
-            </w:r>
-          </w:p>
-        </w:tc>
-      </w:tr>
-    </w:tbl>
+        <w:t>Josh</w:t>
+      </w:r>
+      <w:r>
+        <w:rPr>
+          <w:b/>
+          <w:sz w:val="36"/>
+        </w:rPr>
+        <w:t xml:space="preserve"> Booth </w:t>
+      </w:r>
+    </w:p>
     <w:p>
       <w:pPr>
         <w:spacing w:after="0" w:line="259" w:lineRule="auto"/>
         <w:ind w:left="0" w:firstLine="0"/>
+        <w:jc w:val="center"/>
         <w:rPr>
           <w:b/>
-          <w:sz w:val="6"/>
-          <w:szCs w:val="6"/>
-        </w:rPr>
-      </w:pPr>
-    </w:p>
-    <w:tbl>
-      <w:tblPr>
-        <w:tblStyle w:val="TableGrid"/>
-        <w:tblW w:w="0" w:type="auto"/>
-        <w:tblInd w:w="11" w:type="dxa"/>
-        <w:tblLook w:val="04A0" w:firstRow="1" w:lastRow="0" w:firstColumn="1" w:lastColumn="0" w:noHBand="0" w:noVBand="1"/>
-      </w:tblPr>
-      <w:tblGrid>
-        <w:gridCol w:w="5390"/>
-        <w:gridCol w:w="5389"/>
-      </w:tblGrid>
-      <w:tr>
-        <w:tc>
-          <w:tcPr>
-            <w:tcW w:w="5390" w:type="dxa"/>
-            <w:tcBorders>
-              <w:top w:val="nil"/>
-              <w:left w:val="nil"/>
-              <w:bottom w:val="nil"/>
-              <w:right w:val="single" w:sz="4" w:space="0" w:color="auto"/>
-            </w:tcBorders>
-          </w:tcPr>
-          <w:p>
-            <w:pPr>
-              <w:spacing w:after="0" w:line="259" w:lineRule="auto"/>
-              <w:ind w:left="0" w:firstLine="0"/>
-              <w:jc w:val="right"/>
-            </w:pPr>
-            <w:hyperlink r:id="rId5" w:history="1">
-              <w:r>
-                <w:rPr>
-                  <w:rStyle w:val="Hyperlink"/>
-                </w:rPr>
-                <w:t>jb7008@ship.edu</w:t>
-              </w:r>
-            </w:hyperlink>
-          </w:p>
-        </w:tc>
-        <w:tc>
-          <w:tcPr>
-            <w:tcW w:w="5389" w:type="dxa"/>
-            <w:tcBorders>
-              <w:top w:val="nil"/>
-              <w:left w:val="single" w:sz="4" w:space="0" w:color="auto"/>
-              <w:bottom w:val="nil"/>
-              <w:right w:val="nil"/>
-            </w:tcBorders>
-          </w:tcPr>
-          <w:p>
-            <w:pPr>
-              <w:spacing w:after="0" w:line="259" w:lineRule="auto"/>
-              <w:ind w:left="0" w:firstLine="0"/>
-            </w:pPr>
-            <w:r>
-              <w:t>717.494.6466</w:t>
-            </w:r>
-          </w:p>
-        </w:tc>
-      </w:tr>
-    </w:tbl>
+          <w:szCs w:val="24"/>
+        </w:rPr>
+      </w:pPr>
+      <w:r>
+        <w:t>Shippensburg, PA 17257 &amp; McConnellsburg, PA 17233</w:t>
+      </w:r>
+    </w:p>
     <w:p>
       <w:pPr>
         <w:spacing w:after="0" w:line="259" w:lineRule="auto"/>
         <w:ind w:left="80" w:firstLine="0"/>
-      </w:pPr>
+        <w:jc w:val="center"/>
+      </w:pPr>
+      <w:hyperlink r:id="rId5" w:history="1">
+        <w:r>
+          <w:rPr>
+            <w:rStyle w:val="Hyperlink"/>
+          </w:rPr>
+          <w:t>jb7008@ship.edu</w:t>
+        </w:r>
+      </w:hyperlink>
+      <w:r>
+        <w:t xml:space="preserve"> </w:t>
+      </w:r>
+      <w:r>
+        <w:rPr>
+          <w:b/>
+          <w:sz w:val="28"/>
+          <w:szCs w:val="28"/>
+        </w:rPr>
+        <w:t>|</w:t>
+      </w:r>
+      <w:r>
+        <w:t xml:space="preserve"> 717.494.6466</w:t>
+      </w:r>
     </w:p>
     <w:p>
       <w:pPr>
         <w:spacing w:after="0" w:line="259" w:lineRule="auto"/>
         <w:ind w:left="-5"/>
+        <w:rPr>
+          <w:b/>
+        </w:rPr>
       </w:pPr>
       <w:r>
         <w:rPr>
@@ -175,9 +92,34 @@
           <w:ilvl w:val="0"/>
           <w:numId w:val="2"/>
         </w:numPr>
-      </w:pPr>
-      <w:r>
-        <w:t xml:space="preserve">McConnellsburg High School - McConnellsburg, PA; Graduated June 2018 </w:t>
+        <w:spacing w:after="0" w:line="259" w:lineRule="auto"/>
+      </w:pPr>
+      <w:r>
+        <w:t>McConnellsburg High School; GPA: 4.04</w:t>
+      </w:r>
+      <w:r>
+        <w:tab/>
+      </w:r>
+      <w:r>
+        <w:tab/>
+      </w:r>
+      <w:r>
+        <w:tab/>
+      </w:r>
+      <w:r>
+        <w:tab/>
+      </w:r>
+      <w:r>
+        <w:tab/>
+      </w:r>
+      <w:proofErr w:type="gramStart"/>
+      <w:r>
+        <w:tab/>
+        <w:t xml:space="preserve">  Graduated</w:t>
+      </w:r>
+      <w:proofErr w:type="gramEnd"/>
+      <w:r>
+        <w:t xml:space="preserve"> June 2018</w:t>
       </w:r>
     </w:p>
     <w:p>
@@ -189,28 +131,26 @@
         </w:numPr>
       </w:pPr>
       <w:r>
-        <w:t xml:space="preserve">Shippensburg University, B.S. for Computer Engineering; Graduating May 2022 </w:t>
-      </w:r>
-    </w:p>
-    <w:p>
-      <w:pPr>
-        <w:pStyle w:val="ListParagraph"/>
-        <w:numPr>
-          <w:ilvl w:val="0"/>
-          <w:numId w:val="2"/>
-        </w:numPr>
-      </w:pPr>
-      <w:r>
-        <w:t>Fulton County Area Vocational Technical Sc</w:t>
-      </w:r>
-      <w:r>
-        <w:t>hool Computer Repair/Networking</w:t>
-      </w:r>
-      <w:r>
-        <w:t xml:space="preserve">; Graduated </w:t>
-      </w:r>
-      <w:bookmarkStart w:id="0" w:name="_GoBack"/>
-      <w:bookmarkEnd w:id="0"/>
+        <w:t>Shippensburg University,</w:t>
+      </w:r>
+      <w:r>
+        <w:t xml:space="preserve"> B.S. for Computer Engineering</w:t>
+      </w:r>
+      <w:r>
+        <w:tab/>
+      </w:r>
+      <w:r>
+        <w:tab/>
+      </w:r>
+      <w:r>
+        <w:tab/>
+      </w:r>
+      <w:r>
+        <w:tab/>
+      </w:r>
+      <w:r>
+        <w:t xml:space="preserve">Graduating May 2022 </w:t>
+      </w:r>
     </w:p>
     <w:p>
       <w:pPr>
@@ -256,10 +196,7 @@
         <w:t xml:space="preserve">        </w:t>
       </w:r>
       <w:r>
-        <w:t>August 2015</w:t>
-      </w:r>
-      <w:r>
-        <w:t xml:space="preserve"> - July 2018 </w:t>
+        <w:t xml:space="preserve">August 2015 - July 2018 </w:t>
       </w:r>
     </w:p>
     <w:p>
@@ -327,10 +264,7 @@
         </w:numPr>
       </w:pPr>
       <w:r>
-        <w:t>Worked on the “Tri-service Synthetic Biology Project” usi</w:t>
-      </w:r>
-      <w:r>
-        <w:t xml:space="preserve">ng machine learning to identify promoter sequences after parsing them with python. </w:t>
+        <w:t xml:space="preserve">Worked on the “Tri-service Synthetic Biology Project” using machine learning to identify promoter sequences after parsing them with python. </w:t>
       </w:r>
     </w:p>
     <w:p>
@@ -381,6 +315,13 @@
         <w:t>​</w:t>
       </w:r>
       <w:r>
+        <w:rPr>
+          <w:rFonts w:eastAsia="Calibri"/>
+          <w:color w:val="1155CC"/>
+        </w:rPr>
+        <w:t>.</w:t>
+      </w:r>
+      <w:r>
         <w:t xml:space="preserve">” </w:t>
       </w:r>
     </w:p>
@@ -428,10 +369,7 @@
         </w:numPr>
       </w:pPr>
       <w:r>
-        <w:t>Simu</w:t>
-      </w:r>
-      <w:r>
-        <w:t xml:space="preserve">lated radio frequency communications passing through noise using MATLAB. </w:t>
+        <w:t xml:space="preserve">Simulated radio frequency communications passing through noise using MATLAB. </w:t>
       </w:r>
     </w:p>
     <w:p>
@@ -470,23 +408,16 @@
             <w:color w:val="1155CC"/>
             <w:u w:val="single" w:color="1155CC"/>
           </w:rPr>
-          <w:t>Machine Learning in Radio Frequency Com</w:t>
-        </w:r>
-        <w:r>
-          <w:rPr>
-            <w:color w:val="1155CC"/>
-            <w:u w:val="single" w:color="1155CC"/>
-          </w:rPr>
-          <w:t>m</w:t>
-        </w:r>
-        <w:r>
-          <w:rPr>
-            <w:color w:val="1155CC"/>
-            <w:u w:val="single" w:color="1155CC"/>
-          </w:rPr>
-          <w:t>unications</w:t>
+          <w:t>Machine Learning in Radio Frequency Communications</w:t>
         </w:r>
       </w:hyperlink>
+      <w:r>
+        <w:rPr>
+          <w:color w:val="1155CC"/>
+          <w:u w:val="single" w:color="1155CC"/>
+        </w:rPr>
+        <w:t>.</w:t>
+      </w:r>
       <w:hyperlink r:id="rId8">
         <w:r>
           <w:t>”</w:t>
@@ -681,10 +612,7 @@
         </w:numPr>
       </w:pPr>
       <w:r>
-        <w:t>Grew various crops, advertised, and negotiated with various businesses to stock the</w:t>
-      </w:r>
-      <w:r>
-        <w:t xml:space="preserve"> produce. </w:t>
+        <w:t xml:space="preserve">Grew various crops, advertised, and negotiated with various businesses to stock the produce. </w:t>
       </w:r>
     </w:p>
     <w:p>
@@ -742,10 +670,7 @@
       </w:r>
       <w:proofErr w:type="spellEnd"/>
       <w:r>
-        <w:t xml:space="preserve"> in various applications</w:t>
-      </w:r>
-      <w:r>
-        <w:t xml:space="preserve"> at the Naval Research Laboratory in Washington D.C. as well as parsed numerous datasets for usage within the neural network using Python. </w:t>
+        <w:t xml:space="preserve"> in various applications at the Naval Research Laboratory in Washington D.C. as well as parsed numerous datasets for usage within the neural network using Python. </w:t>
       </w:r>
     </w:p>
     <w:p>
@@ -758,10 +683,7 @@
         <w:spacing w:after="35"/>
       </w:pPr>
       <w:r>
-        <w:t>Implemented home security using Raspberry Pi cameras to have motion detection and facial recognition using libraries</w:t>
-      </w:r>
-      <w:r>
-        <w:t xml:space="preserve"> in both Python and C++. </w:t>
+        <w:t xml:space="preserve">Implemented home security using Raspberry Pi cameras to have motion detection and facial recognition using libraries in both Python and C++. </w:t>
       </w:r>
     </w:p>
     <w:p>
@@ -872,7 +794,12 @@
       </w:r>
       <w:r>
         <w:tab/>
-        <w:t xml:space="preserve">    March 2018</w:t>
+        <w:t xml:space="preserve">    </w:t>
+      </w:r>
+      <w:bookmarkStart w:id="0" w:name="_GoBack"/>
+      <w:bookmarkEnd w:id="0"/>
+      <w:r>
+        <w:t>March 2018</w:t>
       </w:r>
     </w:p>
     <w:p>
@@ -908,11 +835,13 @@
         <w:tab/>
       </w:r>
       <w:r>
-        <w:tab/>
-      </w:r>
-      <w:r>
-        <w:tab/>
-        <w:t xml:space="preserve">       Troop 27; February 2018</w:t>
+        <w:t>Troop 27</w:t>
+      </w:r>
+      <w:r>
+        <w:t xml:space="preserve"> – Mercersburg, PA</w:t>
+      </w:r>
+      <w:r>
+        <w:t>; February 2018</w:t>
       </w:r>
     </w:p>
     <w:p>
@@ -934,9 +863,24 @@
           <w:ilvl w:val="0"/>
           <w:numId w:val="5"/>
         </w:numPr>
-      </w:pPr>
-      <w:r>
-        <w:t xml:space="preserve">Ranked 5th Nationally in SkillsUSA Competition for the Information Technology field </w:t>
+        <w:rPr>
+          <w:szCs w:val="24"/>
+        </w:rPr>
+      </w:pPr>
+      <w:r>
+        <w:t xml:space="preserve">Ranked 5th Nationally in </w:t>
+      </w:r>
+      <w:r>
+        <w:rPr>
+          <w:szCs w:val="24"/>
+        </w:rPr>
+        <w:t>SkillsUSA</w:t>
+      </w:r>
+      <w:r>
+        <w:rPr>
+          <w:szCs w:val="24"/>
+        </w:rPr>
+        <w:t xml:space="preserve"> Information Technology Competition</w:t>
       </w:r>
     </w:p>
     <w:p>
@@ -946,9 +890,39 @@
           <w:ilvl w:val="1"/>
           <w:numId w:val="5"/>
         </w:numPr>
-      </w:pPr>
-      <w:r>
-        <w:t xml:space="preserve">State champion and district winner in SkillsUSA Competition for the Information Technology field </w:t>
+        <w:rPr>
+          <w:szCs w:val="24"/>
+        </w:rPr>
+      </w:pPr>
+      <w:r>
+        <w:rPr>
+          <w:szCs w:val="24"/>
+        </w:rPr>
+        <w:t>State</w:t>
+      </w:r>
+      <w:r>
+        <w:rPr>
+          <w:szCs w:val="24"/>
+        </w:rPr>
+        <w:t xml:space="preserve"> and district</w:t>
+      </w:r>
+      <w:r>
+        <w:rPr>
+          <w:szCs w:val="24"/>
+        </w:rPr>
+        <w:t xml:space="preserve"> champion SkillsUSA </w:t>
+      </w:r>
+      <w:r>
+        <w:rPr>
+          <w:szCs w:val="24"/>
+        </w:rPr>
+        <w:t xml:space="preserve">Information Technology </w:t>
+      </w:r>
+      <w:r>
+        <w:rPr>
+          <w:szCs w:val="24"/>
+        </w:rPr>
+        <w:t xml:space="preserve">Competition </w:t>
       </w:r>
     </w:p>
     <w:p>
@@ -958,8 +932,14 @@
           <w:ilvl w:val="0"/>
           <w:numId w:val="5"/>
         </w:numPr>
-      </w:pPr>
-      <w:r>
+        <w:rPr>
+          <w:szCs w:val="24"/>
+        </w:rPr>
+      </w:pPr>
+      <w:r>
+        <w:rPr>
+          <w:szCs w:val="24"/>
+        </w:rPr>
         <w:t xml:space="preserve">2017 Pennsylvania State Track Meet 300m Hurdles Champion </w:t>
       </w:r>
     </w:p>
@@ -967,13 +947,48 @@
       <w:pPr>
         <w:spacing w:after="0" w:line="259" w:lineRule="auto"/>
         <w:ind w:left="0" w:firstLine="0"/>
-      </w:pPr>
-      <w:r>
-        <w:rPr>
-          <w:rFonts w:ascii="Arial" w:eastAsia="Arial" w:hAnsi="Arial" w:cs="Arial"/>
-          <w:sz w:val="22"/>
-        </w:rPr>
-        <w:t xml:space="preserve"> </w:t>
+        <w:rPr>
+          <w:rFonts w:eastAsia="Arial"/>
+          <w:szCs w:val="24"/>
+        </w:rPr>
+      </w:pPr>
+    </w:p>
+    <w:p>
+      <w:pPr>
+        <w:spacing w:after="0" w:line="259" w:lineRule="auto"/>
+        <w:ind w:left="0" w:firstLine="0"/>
+        <w:rPr>
+          <w:rFonts w:eastAsia="Arial"/>
+          <w:szCs w:val="24"/>
+        </w:rPr>
+      </w:pPr>
+    </w:p>
+    <w:p>
+      <w:pPr>
+        <w:spacing w:after="0" w:line="259" w:lineRule="auto"/>
+        <w:ind w:left="0" w:firstLine="0"/>
+        <w:jc w:val="center"/>
+        <w:rPr>
+          <w:rFonts w:eastAsia="Arial"/>
+          <w:szCs w:val="24"/>
+        </w:rPr>
+      </w:pPr>
+    </w:p>
+    <w:p>
+      <w:pPr>
+        <w:spacing w:after="0" w:line="259" w:lineRule="auto"/>
+        <w:ind w:left="0" w:firstLine="0"/>
+        <w:jc w:val="center"/>
+        <w:rPr>
+          <w:szCs w:val="24"/>
+        </w:rPr>
+      </w:pPr>
+      <w:r>
+        <w:rPr>
+          <w:rFonts w:eastAsia="Arial"/>
+          <w:szCs w:val="24"/>
+        </w:rPr>
+        <w:t>References available upon request</w:t>
       </w:r>
     </w:p>
     <w:sectPr>
@@ -1330,7 +1345,7 @@
   <w:abstractNum w:abstractNumId="3" w15:restartNumberingAfterBreak="0">
     <w:nsid w:val="4DF047B3"/>
     <w:multiLevelType w:val="hybridMultilevel"/>
-    <w:tmpl w:val="C9AC665C"/>
+    <w:tmpl w:val="E7C4F774"/>
     <w:lvl w:ilvl="0" w:tplc="04090001">
       <w:start w:val="1"/>
       <w:numFmt w:val="bullet"/>
@@ -2156,6 +2171,37 @@
       <w:contextualSpacing/>
     </w:pPr>
   </w:style>
+  <w:style w:type="paragraph" w:styleId="BalloonText">
+    <w:name w:val="Balloon Text"/>
+    <w:basedOn w:val="Normal"/>
+    <w:link w:val="BalloonTextChar"/>
+    <w:uiPriority w:val="99"/>
+    <w:semiHidden/>
+    <w:unhideWhenUsed/>
+    <w:rsid w:val="00542487"/>
+    <w:pPr>
+      <w:spacing w:after="0" w:line="240" w:lineRule="auto"/>
+    </w:pPr>
+    <w:rPr>
+      <w:rFonts w:ascii="Segoe UI" w:hAnsi="Segoe UI" w:cs="Segoe UI"/>
+      <w:sz w:val="18"/>
+      <w:szCs w:val="18"/>
+    </w:rPr>
+  </w:style>
+  <w:style w:type="character" w:customStyle="1" w:styleId="BalloonTextChar">
+    <w:name w:val="Balloon Text Char"/>
+    <w:basedOn w:val="DefaultParagraphFont"/>
+    <w:link w:val="BalloonText"/>
+    <w:uiPriority w:val="99"/>
+    <w:semiHidden/>
+    <w:rsid w:val="00542487"/>
+    <w:rPr>
+      <w:rFonts w:ascii="Segoe UI" w:eastAsia="Times New Roman" w:hAnsi="Segoe UI" w:cs="Segoe UI"/>
+      <w:color w:val="000000"/>
+      <w:sz w:val="18"/>
+      <w:szCs w:val="18"/>
+    </w:rPr>
+  </w:style>
 </w:styles>
 </file>
 

</xml_diff>